<commit_message>
updated Usecases T1, T8
</commit_message>
<xml_diff>
--- a/_source/_analysis/Use Cases/Usecase_T1_Zuordnungsvorschrift_lin_Abb_studieren.docx
+++ b/_source/_analysis/Use Cases/Usecase_T1_Zuordnungsvorschrift_lin_Abb_studieren.docx
@@ -394,7 +394,38 @@
                 <w:sz w:val="20"/>
                 <w:szCs w:val="20"/>
               </w:rPr>
-              <w:t>Der Anwendungsfall "Thema auswählen" ist abgeschlossen.</w:t>
+              <w:t xml:space="preserve">Die Übung </w:t>
+            </w:r>
+            <w:r>
+              <w:rPr>
+                <w:bCs/>
+                <w:sz w:val="20"/>
+                <w:szCs w:val="20"/>
+              </w:rPr>
+              <w:t>"</w:t>
+            </w:r>
+            <w:r>
+              <w:rPr>
+                <w:color w:val="000000"/>
+                <w:sz w:val="20"/>
+                <w:szCs w:val="20"/>
+              </w:rPr>
+              <w:t xml:space="preserve">Zuordnungsvorschrift einer linearen </w:t>
+            </w:r>
+            <w:r>
+              <w:rPr>
+                <w:color w:val="000000"/>
+                <w:sz w:val="20"/>
+                <w:szCs w:val="20"/>
+              </w:rPr>
+              <w:t>Abbildung studieren"</w:t>
+            </w:r>
+            <w:r>
+              <w:rPr>
+                <w:sz w:val="20"/>
+                <w:szCs w:val="20"/>
+              </w:rPr>
+              <w:t xml:space="preserve"> wurde ausgewählt und der Anwendungsfall „Übungsthema auswählen“ ist abgeschlossen.</w:t>
             </w:r>
           </w:p>
         </w:tc>
@@ -550,180 +581,7 @@
                 <w:sz w:val="20"/>
                 <w:szCs w:val="20"/>
               </w:rPr>
-              <w:t xml:space="preserve">Dieser Anwendungsfall beginnt, wenn </w:t>
-            </w:r>
-            <w:r>
-              <w:rPr>
-                <w:bCs/>
-                <w:sz w:val="20"/>
-                <w:szCs w:val="20"/>
-              </w:rPr>
-              <w:t>das System die Übung zum Thema "</w:t>
-            </w:r>
-            <w:r>
-              <w:rPr>
-                <w:color w:val="000000"/>
-                <w:sz w:val="20"/>
-                <w:szCs w:val="20"/>
-              </w:rPr>
-              <w:t>Zuordnungsvorschrift einer linearen Abbildung studieren" startet.</w:t>
-            </w:r>
-          </w:p>
-          <w:p>
-            <w:pPr>
-              <w:numPr>
-                <w:ilvl w:val="0"/>
-                <w:numId w:val="1"/>
-              </w:numPr>
-              <w:autoSpaceDE w:val="0"/>
-              <w:autoSpaceDN w:val="0"/>
-              <w:adjustRightInd w:val="0"/>
-              <w:jc w:val="left"/>
-              <w:rPr>
-                <w:bCs/>
-                <w:sz w:val="20"/>
-                <w:szCs w:val="20"/>
-              </w:rPr>
-            </w:pPr>
-            <w:r>
-              <w:rPr>
-                <w:bCs/>
-                <w:sz w:val="20"/>
-                <w:szCs w:val="20"/>
-              </w:rPr>
-              <w:t>Das System stellt</w:t>
-            </w:r>
-            <w:r>
-              <w:rPr>
-                <w:bCs/>
-                <w:sz w:val="20"/>
-                <w:szCs w:val="20"/>
-              </w:rPr>
-              <w:t>,</w:t>
-            </w:r>
-            <w:r>
-              <w:rPr>
-                <w:bCs/>
-                <w:sz w:val="20"/>
-                <w:szCs w:val="20"/>
-              </w:rPr>
-              <w:t xml:space="preserve"> </w:t>
-            </w:r>
-            <w:r>
-              <w:rPr>
-                <w:bCs/>
-                <w:sz w:val="20"/>
-                <w:szCs w:val="20"/>
-              </w:rPr>
-              <w:t xml:space="preserve">im vom Anwendungsfall "Thema auswählen" vorgesehenem Bereich, eine </w:t>
-            </w:r>
-            <w:r>
-              <w:rPr>
-                <w:bCs/>
-                <w:sz w:val="20"/>
-                <w:szCs w:val="20"/>
-              </w:rPr>
-              <w:t xml:space="preserve"> Plattform zur Verfügung auf der dem Benutzer</w:t>
-            </w:r>
-          </w:p>
-          <w:p>
-            <w:pPr>
-              <w:pStyle w:val="Listenabsatz"/>
-              <w:numPr>
-                <w:ilvl w:val="0"/>
-                <w:numId w:val="9"/>
-              </w:numPr>
-              <w:autoSpaceDE w:val="0"/>
-              <w:autoSpaceDN w:val="0"/>
-              <w:adjustRightInd w:val="0"/>
-              <w:ind w:left="525" w:hanging="141"/>
-              <w:jc w:val="left"/>
-              <w:rPr>
-                <w:bCs/>
-                <w:sz w:val="20"/>
-                <w:szCs w:val="20"/>
-              </w:rPr>
-            </w:pPr>
-            <w:r>
-              <w:rPr>
-                <w:bCs/>
-                <w:sz w:val="20"/>
-                <w:szCs w:val="20"/>
-              </w:rPr>
-              <w:t>ein Eingabekoordinatensystem zur Eingabe des Vektors</w:t>
-            </w:r>
-          </w:p>
-          <w:p>
-            <w:pPr>
-              <w:pStyle w:val="Listenabsatz"/>
-              <w:numPr>
-                <w:ilvl w:val="0"/>
-                <w:numId w:val="9"/>
-              </w:numPr>
-              <w:autoSpaceDE w:val="0"/>
-              <w:autoSpaceDN w:val="0"/>
-              <w:adjustRightInd w:val="0"/>
-              <w:ind w:left="525" w:hanging="141"/>
-              <w:jc w:val="left"/>
-              <w:rPr>
-                <w:bCs/>
-                <w:sz w:val="20"/>
-                <w:szCs w:val="20"/>
-              </w:rPr>
-            </w:pPr>
-            <w:r>
-              <w:rPr>
-                <w:bCs/>
-                <w:sz w:val="20"/>
-                <w:szCs w:val="20"/>
-              </w:rPr>
-              <w:t>eine Funktion der Transformation</w:t>
-            </w:r>
-          </w:p>
-          <w:p>
-            <w:pPr>
-              <w:pStyle w:val="Listenabsatz"/>
-              <w:numPr>
-                <w:ilvl w:val="0"/>
-                <w:numId w:val="9"/>
-              </w:numPr>
-              <w:autoSpaceDE w:val="0"/>
-              <w:autoSpaceDN w:val="0"/>
-              <w:adjustRightInd w:val="0"/>
-              <w:ind w:left="525" w:hanging="141"/>
-              <w:jc w:val="left"/>
-              <w:rPr>
-                <w:bCs/>
-                <w:sz w:val="20"/>
-                <w:szCs w:val="20"/>
-              </w:rPr>
-            </w:pPr>
-            <w:r>
-              <w:rPr>
-                <w:bCs/>
-                <w:sz w:val="20"/>
-                <w:szCs w:val="20"/>
-              </w:rPr>
-              <w:t>ein Ausgabekoordinatensystem zur Ausgabe von Vektoren</w:t>
-            </w:r>
-          </w:p>
-          <w:p>
-            <w:pPr>
-              <w:ind w:left="360"/>
-              <w:jc w:val="left"/>
-              <w:rPr>
-                <w:bCs/>
-                <w:sz w:val="20"/>
-                <w:szCs w:val="20"/>
-              </w:rPr>
-            </w:pPr>
-            <w:r>
-              <w:rPr>
-                <w:bCs/>
-                <w:sz w:val="20"/>
-                <w:szCs w:val="20"/>
-              </w:rPr>
-              <w:t>dargestellt werden.</w:t>
+              <w:t>Dieser Anwendungsfall beginnt</w:t>
             </w:r>
           </w:p>
           <w:p>
@@ -965,101 +823,6 @@
                 <w:sz w:val="20"/>
                 <w:szCs w:val="20"/>
               </w:rPr>
-              <w:t xml:space="preserve">die vielfachen der Einheitsvektoren </w:t>
-            </w:r>
-            <w:r>
-              <w:rPr>
-                <w:bCs/>
-                <w:sz w:val="20"/>
-                <w:szCs w:val="20"/>
-              </w:rPr>
-              <w:t>e1</w:t>
-            </w:r>
-            <w:r>
-              <w:rPr>
-                <w:sz w:val="20"/>
-                <w:szCs w:val="20"/>
-                <w:vertAlign w:val="superscript"/>
-              </w:rPr>
-              <w:sym w:font="Wingdings" w:char="F0E0"/>
-            </w:r>
-            <w:r>
-              <w:rPr>
-                <w:bCs/>
-                <w:sz w:val="20"/>
-                <w:szCs w:val="20"/>
-              </w:rPr>
-              <w:t xml:space="preserve"> und e2</w:t>
-            </w:r>
-            <w:r>
-              <w:rPr>
-                <w:sz w:val="20"/>
-                <w:szCs w:val="20"/>
-                <w:vertAlign w:val="superscript"/>
-              </w:rPr>
-              <w:sym w:font="Wingdings" w:char="F0E0"/>
-            </w:r>
-            <w:r>
-              <w:rPr>
-                <w:sz w:val="20"/>
-                <w:szCs w:val="20"/>
-              </w:rPr>
-              <w:t xml:space="preserve"> die in Kombination den Vektor </w:t>
-            </w:r>
-            <w:r>
-              <w:rPr>
-                <w:bCs/>
-                <w:sz w:val="20"/>
-                <w:szCs w:val="20"/>
-              </w:rPr>
-              <w:t>x</w:t>
-            </w:r>
-            <w:r>
-              <w:rPr>
-                <w:sz w:val="20"/>
-                <w:szCs w:val="20"/>
-                <w:vertAlign w:val="superscript"/>
-              </w:rPr>
-              <w:sym w:font="Wingdings" w:char="F0E0"/>
-            </w:r>
-            <w:r>
-              <w:rPr>
-                <w:sz w:val="20"/>
-                <w:szCs w:val="20"/>
-              </w:rPr>
-              <w:t xml:space="preserve"> ergeben</w:t>
-            </w:r>
-            <w:r>
-              <w:rPr>
-                <w:sz w:val="20"/>
-                <w:szCs w:val="20"/>
-              </w:rPr>
-              <w:t>,</w:t>
-            </w:r>
-          </w:p>
-          <w:p>
-            <w:pPr>
-              <w:pStyle w:val="Listenabsatz"/>
-              <w:numPr>
-                <w:ilvl w:val="0"/>
-                <w:numId w:val="8"/>
-              </w:numPr>
-              <w:autoSpaceDE w:val="0"/>
-              <w:autoSpaceDN w:val="0"/>
-              <w:adjustRightInd w:val="0"/>
-              <w:ind w:left="525" w:hanging="141"/>
-              <w:jc w:val="left"/>
-              <w:rPr>
-                <w:bCs/>
-                <w:sz w:val="20"/>
-                <w:szCs w:val="20"/>
-              </w:rPr>
-            </w:pPr>
-            <w:r>
-              <w:rPr>
-                <w:sz w:val="20"/>
-                <w:szCs w:val="20"/>
-              </w:rPr>
               <w:t xml:space="preserve">die Funktion des Vektors </w:t>
             </w:r>
             <w:r>
@@ -1493,51 +1256,7 @@
                 <w:sz w:val="20"/>
                 <w:szCs w:val="20"/>
               </w:rPr>
-              <w:t xml:space="preserve">berechnet Anhand der Vektoren </w:t>
-            </w:r>
-            <w:r>
-              <w:rPr>
-                <w:sz w:val="20"/>
-                <w:szCs w:val="20"/>
-              </w:rPr>
-              <w:t>e1</w:t>
-            </w:r>
-            <w:r>
-              <w:rPr>
-                <w:sz w:val="20"/>
-                <w:szCs w:val="20"/>
-                <w:vertAlign w:val="superscript"/>
-              </w:rPr>
-              <w:sym w:font="Wingdings" w:char="F0E0"/>
-            </w:r>
-            <w:r>
-              <w:rPr>
-                <w:sz w:val="20"/>
-                <w:szCs w:val="20"/>
-              </w:rPr>
-              <w:t>, e2</w:t>
-            </w:r>
-            <w:r>
-              <w:rPr>
-                <w:sz w:val="20"/>
-                <w:szCs w:val="20"/>
-                <w:vertAlign w:val="superscript"/>
-              </w:rPr>
-              <w:sym w:font="Wingdings" w:char="F0E0"/>
-            </w:r>
-            <w:r>
-              <w:rPr>
-                <w:sz w:val="20"/>
-                <w:szCs w:val="20"/>
-              </w:rPr>
-              <w:t xml:space="preserve"> und </w:t>
-            </w:r>
-            <w:r>
-              <w:rPr>
-                <w:sz w:val="20"/>
-                <w:szCs w:val="20"/>
-              </w:rPr>
-              <w:t>m1</w:t>
+              <w:t>berechnet Anhand der Vektoren m1</w:t>
             </w:r>
             <w:r>
               <w:rPr>
@@ -1716,188 +1435,6 @@
                 <w:szCs w:val="20"/>
               </w:rPr>
               <w:t>Ausgabekoordinatensystem an.</w:t>
-            </w:r>
-          </w:p>
-          <w:p>
-            <w:pPr>
-              <w:numPr>
-                <w:ilvl w:val="0"/>
-                <w:numId w:val="1"/>
-              </w:numPr>
-              <w:autoSpaceDE w:val="0"/>
-              <w:autoSpaceDN w:val="0"/>
-              <w:adjustRightInd w:val="0"/>
-              <w:rPr>
-                <w:bCs/>
-                <w:sz w:val="20"/>
-                <w:szCs w:val="20"/>
-              </w:rPr>
-            </w:pPr>
-            <w:r>
-              <w:rPr>
-                <w:bCs/>
-                <w:sz w:val="20"/>
-                <w:szCs w:val="20"/>
-              </w:rPr>
-              <w:t>Der Benutzer kann</w:t>
-            </w:r>
-          </w:p>
-          <w:p>
-            <w:pPr>
-              <w:pStyle w:val="Listenabsatz"/>
-              <w:numPr>
-                <w:ilvl w:val="0"/>
-                <w:numId w:val="8"/>
-              </w:numPr>
-              <w:autoSpaceDE w:val="0"/>
-              <w:autoSpaceDN w:val="0"/>
-              <w:adjustRightInd w:val="0"/>
-              <w:ind w:left="470" w:hanging="110"/>
-              <w:rPr>
-                <w:bCs/>
-                <w:sz w:val="20"/>
-                <w:szCs w:val="20"/>
-              </w:rPr>
-            </w:pPr>
-            <w:r>
-              <w:rPr>
-                <w:bCs/>
-                <w:sz w:val="20"/>
-                <w:szCs w:val="20"/>
-              </w:rPr>
-              <w:t>die Determinante der Matr</w:t>
-            </w:r>
-            <w:r>
-              <w:rPr>
-                <w:bCs/>
-                <w:sz w:val="20"/>
-                <w:szCs w:val="20"/>
-              </w:rPr>
-              <w:t>ix der Funktion anzeigen lassen,</w:t>
-            </w:r>
-          </w:p>
-          <w:p>
-            <w:pPr>
-              <w:pStyle w:val="Listenabsatz"/>
-              <w:numPr>
-                <w:ilvl w:val="0"/>
-                <w:numId w:val="8"/>
-              </w:numPr>
-              <w:autoSpaceDE w:val="0"/>
-              <w:autoSpaceDN w:val="0"/>
-              <w:adjustRightInd w:val="0"/>
-              <w:ind w:left="470" w:hanging="110"/>
-              <w:jc w:val="left"/>
-              <w:rPr>
-                <w:bCs/>
-                <w:sz w:val="20"/>
-                <w:szCs w:val="20"/>
-              </w:rPr>
-            </w:pPr>
-            <w:r>
-              <w:rPr>
-                <w:bCs/>
-                <w:sz w:val="20"/>
-                <w:szCs w:val="20"/>
-              </w:rPr>
-              <w:t xml:space="preserve">die Übung </w:t>
-            </w:r>
-            <w:r>
-              <w:rPr>
-                <w:color w:val="000000"/>
-                <w:sz w:val="20"/>
-                <w:szCs w:val="20"/>
-              </w:rPr>
-              <w:t>über die vom Anwendungsfall "Thema auswählen" bereitgestellte Interaktionsmöglichkeit</w:t>
-            </w:r>
-            <w:r>
-              <w:rPr>
-                <w:bCs/>
-                <w:sz w:val="20"/>
-                <w:szCs w:val="20"/>
-              </w:rPr>
-              <w:t xml:space="preserve"> </w:t>
-            </w:r>
-            <w:r>
-              <w:rPr>
-                <w:bCs/>
-                <w:sz w:val="20"/>
-                <w:szCs w:val="20"/>
-              </w:rPr>
-              <w:t>speichern,</w:t>
-            </w:r>
-          </w:p>
-          <w:p>
-            <w:pPr>
-              <w:pStyle w:val="Listenabsatz"/>
-              <w:numPr>
-                <w:ilvl w:val="0"/>
-                <w:numId w:val="8"/>
-              </w:numPr>
-              <w:autoSpaceDE w:val="0"/>
-              <w:autoSpaceDN w:val="0"/>
-              <w:adjustRightInd w:val="0"/>
-              <w:ind w:left="360" w:hanging="110"/>
-              <w:jc w:val="left"/>
-              <w:rPr>
-                <w:bCs/>
-                <w:sz w:val="20"/>
-                <w:szCs w:val="20"/>
-              </w:rPr>
-            </w:pPr>
-            <w:r>
-              <w:rPr>
-                <w:bCs/>
-                <w:sz w:val="20"/>
-                <w:szCs w:val="20"/>
-              </w:rPr>
-              <w:t>die Vektoren x</w:t>
-            </w:r>
-            <w:r>
-              <w:rPr>
-                <w:vertAlign w:val="superscript"/>
-              </w:rPr>
-              <w:sym w:font="Wingdings" w:char="F0E0"/>
-            </w:r>
-            <w:r>
-              <w:rPr>
-                <w:sz w:val="20"/>
-                <w:szCs w:val="20"/>
-              </w:rPr>
-              <w:t>, m1</w:t>
-            </w:r>
-            <w:r>
-              <w:rPr>
-                <w:vertAlign w:val="superscript"/>
-              </w:rPr>
-              <w:sym w:font="Wingdings" w:char="F0E0"/>
-            </w:r>
-            <w:r>
-              <w:rPr>
-                <w:sz w:val="20"/>
-                <w:szCs w:val="20"/>
-              </w:rPr>
-              <w:t xml:space="preserve"> und m2</w:t>
-            </w:r>
-            <w:r>
-              <w:rPr>
-                <w:vertAlign w:val="superscript"/>
-              </w:rPr>
-              <w:sym w:font="Wingdings" w:char="F0E0"/>
-            </w:r>
-            <w:r>
-              <w:rPr>
-                <w:sz w:val="20"/>
-                <w:szCs w:val="20"/>
-              </w:rPr>
-              <w:t xml:space="preserve"> </w:t>
-            </w:r>
-            <w:r>
-              <w:rPr>
-                <w:sz w:val="20"/>
-                <w:szCs w:val="20"/>
-              </w:rPr>
-              <w:t>ändern.</w:t>
             </w:r>
           </w:p>
           <w:p>
@@ -1998,15 +1535,7 @@
                 <w:sz w:val="20"/>
                 <w:szCs w:val="20"/>
               </w:rPr>
-              <w:t>6</w:t>
-            </w:r>
-            <w:r>
-              <w:rPr>
-                <w:color w:val="000000"/>
-                <w:sz w:val="20"/>
-                <w:szCs w:val="20"/>
-              </w:rPr>
-              <w:t>.a</w:t>
+              <w:t>5a</w:t>
             </w:r>
           </w:p>
         </w:tc>
@@ -2035,23 +1564,55 @@
                 <w:sz w:val="20"/>
                 <w:szCs w:val="20"/>
               </w:rPr>
-              <w:t xml:space="preserve">Der neue Punkt ist </w:t>
-            </w:r>
-            <w:r>
-              <w:rPr>
-                <w:bCs/>
-                <w:sz w:val="20"/>
-                <w:szCs w:val="20"/>
-              </w:rPr>
-              <w:t xml:space="preserve">unabhängig von der </w:t>
-            </w:r>
-            <w:r>
-              <w:rPr>
-                <w:bCs/>
-                <w:sz w:val="20"/>
-                <w:szCs w:val="20"/>
-              </w:rPr>
-              <w:t xml:space="preserve"> Ursprungsgeraden mit dem anderen Punkt</w:t>
+              <w:t>Die beiden</w:t>
+            </w:r>
+            <w:r>
+              <w:rPr>
+                <w:bCs/>
+                <w:sz w:val="20"/>
+                <w:szCs w:val="20"/>
+              </w:rPr>
+              <w:t xml:space="preserve"> Punkt</w:t>
+            </w:r>
+            <w:r>
+              <w:rPr>
+                <w:bCs/>
+                <w:sz w:val="20"/>
+                <w:szCs w:val="20"/>
+              </w:rPr>
+              <w:t>e</w:t>
+            </w:r>
+            <w:r>
+              <w:rPr>
+                <w:bCs/>
+                <w:sz w:val="20"/>
+                <w:szCs w:val="20"/>
+              </w:rPr>
+              <w:t xml:space="preserve"> </w:t>
+            </w:r>
+            <w:r>
+              <w:rPr>
+                <w:bCs/>
+                <w:sz w:val="20"/>
+                <w:szCs w:val="20"/>
+              </w:rPr>
+              <w:t>m1 und m2 liegen auf einer</w:t>
+            </w:r>
+            <w:r>
+              <w:rPr>
+                <w:bCs/>
+                <w:sz w:val="20"/>
+                <w:szCs w:val="20"/>
+              </w:rPr>
+              <w:t xml:space="preserve"> </w:t>
+            </w:r>
+            <w:r>
+              <w:rPr>
+                <w:bCs/>
+                <w:sz w:val="20"/>
+                <w:szCs w:val="20"/>
+              </w:rPr>
+              <w:t xml:space="preserve"> Ursprungsgeraden </w:t>
             </w:r>
           </w:p>
         </w:tc>
@@ -2104,7 +1665,7 @@
               <w:adjustRightInd w:val="0"/>
               <w:ind w:left="360" w:hanging="360"/>
               <w:rPr>
-                <w:color w:val="000000"/>
+                <w:bCs/>
                 <w:sz w:val="20"/>
                 <w:szCs w:val="20"/>
               </w:rPr>
@@ -2115,15 +1676,73 @@
                 <w:sz w:val="20"/>
                 <w:szCs w:val="20"/>
               </w:rPr>
-              <w:t xml:space="preserve">Weiter mit Schritt </w:t>
-            </w:r>
-            <w:r>
-              <w:rPr>
-                <w:bCs/>
-                <w:sz w:val="20"/>
-                <w:szCs w:val="20"/>
-              </w:rPr>
-              <w:t>7</w:t>
+              <w:t>Das System meldet dass die beiden Punkte auf einer Ursprungsgeraden sind.</w:t>
+            </w:r>
+          </w:p>
+          <w:p>
+            <w:pPr>
+              <w:numPr>
+                <w:ilvl w:val="0"/>
+                <w:numId w:val="7"/>
+              </w:numPr>
+              <w:autoSpaceDE w:val="0"/>
+              <w:autoSpaceDN w:val="0"/>
+              <w:adjustRightInd w:val="0"/>
+              <w:ind w:left="360" w:hanging="360"/>
+              <w:rPr>
+                <w:color w:val="000000"/>
+                <w:sz w:val="20"/>
+                <w:szCs w:val="20"/>
+              </w:rPr>
+            </w:pPr>
+            <w:r>
+              <w:rPr>
+                <w:bCs/>
+                <w:sz w:val="20"/>
+                <w:szCs w:val="20"/>
+              </w:rPr>
+              <w:t xml:space="preserve">Das System entfernt die beiden Punkte </w:t>
+            </w:r>
+          </w:p>
+          <w:p>
+            <w:pPr>
+              <w:numPr>
+                <w:ilvl w:val="0"/>
+                <w:numId w:val="7"/>
+              </w:numPr>
+              <w:autoSpaceDE w:val="0"/>
+              <w:autoSpaceDN w:val="0"/>
+              <w:adjustRightInd w:val="0"/>
+              <w:ind w:left="360" w:hanging="360"/>
+              <w:rPr>
+                <w:color w:val="000000"/>
+                <w:sz w:val="20"/>
+                <w:szCs w:val="20"/>
+              </w:rPr>
+            </w:pPr>
+            <w:r>
+              <w:rPr>
+                <w:bCs/>
+                <w:sz w:val="20"/>
+                <w:szCs w:val="20"/>
+              </w:rPr>
+              <w:t xml:space="preserve">Weiter </w:t>
+            </w:r>
+            <w:r>
+              <w:rPr>
+                <w:bCs/>
+                <w:sz w:val="20"/>
+                <w:szCs w:val="20"/>
+              </w:rPr>
+              <w:t xml:space="preserve">mit Schritt </w:t>
+            </w:r>
+            <w:r>
+              <w:rPr>
+                <w:bCs/>
+                <w:sz w:val="20"/>
+                <w:szCs w:val="20"/>
+              </w:rPr>
+              <w:t>4</w:t>
             </w:r>
             <w:r>
               <w:rPr>
@@ -2154,35 +1773,10 @@
           <w:p>
             <w:pPr>
               <w:rPr>
-                <w:color w:val="000000"/>
                 <w:sz w:val="20"/>
                 <w:szCs w:val="20"/>
               </w:rPr>
             </w:pPr>
-            <w:r>
-              <w:rPr>
-                <w:color w:val="000000"/>
-                <w:sz w:val="20"/>
-                <w:szCs w:val="20"/>
-              </w:rPr>
-              <w:t>6</w:t>
-            </w:r>
-            <w:r>
-              <w:rPr>
-                <w:color w:val="000000"/>
-                <w:sz w:val="20"/>
-                <w:szCs w:val="20"/>
-              </w:rPr>
-              <w:t>.</w:t>
-            </w:r>
-            <w:r>
-              <w:rPr>
-                <w:color w:val="000000"/>
-                <w:sz w:val="20"/>
-                <w:szCs w:val="20"/>
-              </w:rPr>
-              <w:t>b</w:t>
-            </w:r>
           </w:p>
         </w:tc>
         <w:tc>
@@ -2199,19 +1793,10 @@
           <w:p>
             <w:pPr>
               <w:rPr>
-                <w:color w:val="000000"/>
                 <w:sz w:val="20"/>
                 <w:szCs w:val="20"/>
               </w:rPr>
             </w:pPr>
-            <w:r>
-              <w:rPr>
-                <w:bCs/>
-                <w:sz w:val="20"/>
-                <w:szCs w:val="20"/>
-              </w:rPr>
-              <w:t>Der neue Punkt ist auf einer Ursprungsgeraden mit dem anderen Punkt</w:t>
-            </w:r>
           </w:p>
         </w:tc>
       </w:tr>
@@ -2254,881 +1839,17 @@
           </w:tcPr>
           <w:p>
             <w:pPr>
-              <w:numPr>
-                <w:ilvl w:val="0"/>
-                <w:numId w:val="10"/>
-              </w:numPr>
               <w:autoSpaceDE w:val="0"/>
               <w:autoSpaceDN w:val="0"/>
               <w:adjustRightInd w:val="0"/>
-              <w:ind w:left="360" w:hanging="360"/>
               <w:rPr>
                 <w:bCs/>
                 <w:sz w:val="20"/>
                 <w:szCs w:val="20"/>
               </w:rPr>
             </w:pPr>
-            <w:r>
-              <w:rPr>
-                <w:bCs/>
-                <w:sz w:val="20"/>
-                <w:szCs w:val="20"/>
-              </w:rPr>
-              <w:t>Das System meldet dass die beiden Punkte auf einer Ursprungsgeraden sind.</w:t>
-            </w:r>
-          </w:p>
-          <w:p>
-            <w:pPr>
-              <w:numPr>
-                <w:ilvl w:val="0"/>
-                <w:numId w:val="10"/>
-              </w:numPr>
-              <w:autoSpaceDE w:val="0"/>
-              <w:autoSpaceDN w:val="0"/>
-              <w:adjustRightInd w:val="0"/>
-              <w:ind w:left="360" w:hanging="360"/>
-              <w:rPr>
-                <w:bCs/>
-                <w:sz w:val="20"/>
-                <w:szCs w:val="20"/>
-              </w:rPr>
-            </w:pPr>
-            <w:r>
-              <w:rPr>
-                <w:bCs/>
-                <w:sz w:val="20"/>
-                <w:szCs w:val="20"/>
-              </w:rPr>
-              <w:t xml:space="preserve">Weiter mit Schritt </w:t>
-            </w:r>
-            <w:r>
-              <w:rPr>
-                <w:bCs/>
-                <w:sz w:val="20"/>
-                <w:szCs w:val="20"/>
-              </w:rPr>
-              <w:t>5</w:t>
-            </w:r>
-            <w:r>
-              <w:rPr>
-                <w:bCs/>
-                <w:sz w:val="20"/>
-                <w:szCs w:val="20"/>
-              </w:rPr>
-              <w:t xml:space="preserve"> im normalen Ablauf</w:t>
-            </w:r>
-            <w:r>
-              <w:rPr>
-                <w:bCs/>
-                <w:sz w:val="20"/>
-                <w:szCs w:val="20"/>
-              </w:rPr>
-              <w:t>.</w:t>
-            </w:r>
-          </w:p>
-        </w:tc>
-      </w:tr>
-      <w:tr>
-        <w:trPr>
-          <w:jc w:val="center"/>
-        </w:trPr>
-        <w:tc>
-          <w:tcPr>
-            <w:tcW w:w="606" w:type="dxa"/>
-            <w:tcBorders>
-              <w:top w:val="single" w:sz="4" w:space="0" w:color="auto"/>
-              <w:left w:val="single" w:sz="4" w:space="0" w:color="auto"/>
-              <w:bottom w:val="single" w:sz="4" w:space="0" w:color="auto"/>
-              <w:right w:val="single" w:sz="4" w:space="0" w:color="auto"/>
-            </w:tcBorders>
-            <w:shd w:val="clear" w:color="auto" w:fill="auto"/>
-          </w:tcPr>
-          <w:p>
-            <w:pPr>
-              <w:rPr>
-                <w:sz w:val="20"/>
-                <w:szCs w:val="20"/>
-              </w:rPr>
-            </w:pPr>
-            <w:r>
-              <w:rPr>
-                <w:sz w:val="20"/>
-                <w:szCs w:val="20"/>
-              </w:rPr>
-              <w:t>10</w:t>
-            </w:r>
-            <w:r>
-              <w:rPr>
-                <w:sz w:val="20"/>
-                <w:szCs w:val="20"/>
-              </w:rPr>
-              <w:t>.a</w:t>
-            </w:r>
-          </w:p>
-        </w:tc>
-        <w:tc>
-          <w:tcPr>
-            <w:tcW w:w="8566" w:type="dxa"/>
-            <w:gridSpan w:val="2"/>
-            <w:tcBorders>
-              <w:top w:val="single" w:sz="4" w:space="0" w:color="auto"/>
-              <w:left w:val="single" w:sz="4" w:space="0" w:color="auto"/>
-              <w:bottom w:val="single" w:sz="4" w:space="0" w:color="auto"/>
-              <w:right w:val="single" w:sz="4" w:space="0" w:color="auto"/>
-            </w:tcBorders>
-          </w:tcPr>
-          <w:p>
-            <w:pPr>
-              <w:rPr>
-                <w:sz w:val="20"/>
-                <w:szCs w:val="20"/>
-              </w:rPr>
-            </w:pPr>
-            <w:r>
-              <w:rPr>
-                <w:bCs/>
-                <w:sz w:val="20"/>
-                <w:szCs w:val="20"/>
-              </w:rPr>
-              <w:t>Der Benutzer lässt sich die Determinante anzeigen.</w:t>
-            </w:r>
-          </w:p>
-        </w:tc>
-      </w:tr>
-      <w:tr>
-        <w:trPr>
-          <w:jc w:val="center"/>
-        </w:trPr>
-        <w:tc>
-          <w:tcPr>
-            <w:tcW w:w="606" w:type="dxa"/>
-            <w:tcBorders>
-              <w:top w:val="single" w:sz="4" w:space="0" w:color="auto"/>
-              <w:left w:val="single" w:sz="4" w:space="0" w:color="auto"/>
-              <w:bottom w:val="single" w:sz="4" w:space="0" w:color="auto"/>
-              <w:right w:val="single" w:sz="4" w:space="0" w:color="auto"/>
-            </w:tcBorders>
-            <w:shd w:val="clear" w:color="auto" w:fill="D9D9D9"/>
-          </w:tcPr>
-          <w:p>
-            <w:pPr>
-              <w:spacing w:before="120"/>
-              <w:rPr>
-                <w:color w:val="000000"/>
-                <w:sz w:val="20"/>
-                <w:szCs w:val="20"/>
-              </w:rPr>
-            </w:pPr>
-          </w:p>
-        </w:tc>
-        <w:tc>
-          <w:tcPr>
-            <w:tcW w:w="8566" w:type="dxa"/>
-            <w:gridSpan w:val="2"/>
-            <w:tcBorders>
-              <w:top w:val="single" w:sz="4" w:space="0" w:color="auto"/>
-              <w:left w:val="single" w:sz="4" w:space="0" w:color="auto"/>
-              <w:bottom w:val="single" w:sz="4" w:space="0" w:color="auto"/>
-              <w:right w:val="single" w:sz="4" w:space="0" w:color="auto"/>
-            </w:tcBorders>
-          </w:tcPr>
-          <w:p>
-            <w:pPr>
-              <w:numPr>
-                <w:ilvl w:val="0"/>
-                <w:numId w:val="15"/>
-              </w:numPr>
-              <w:autoSpaceDE w:val="0"/>
-              <w:autoSpaceDN w:val="0"/>
-              <w:adjustRightInd w:val="0"/>
-              <w:ind w:left="360" w:hanging="360"/>
-              <w:rPr>
-                <w:bCs/>
-                <w:sz w:val="20"/>
-                <w:szCs w:val="20"/>
-              </w:rPr>
-            </w:pPr>
-            <w:r>
-              <w:rPr>
-                <w:bCs/>
-                <w:sz w:val="20"/>
-                <w:szCs w:val="20"/>
-              </w:rPr>
-              <w:t>Die Determinante der Matrix wird im vorhergesehenen Bereich angezeigt.</w:t>
-            </w:r>
-          </w:p>
-          <w:p>
-            <w:pPr>
-              <w:numPr>
-                <w:ilvl w:val="0"/>
-                <w:numId w:val="15"/>
-              </w:numPr>
-              <w:autoSpaceDE w:val="0"/>
-              <w:autoSpaceDN w:val="0"/>
-              <w:adjustRightInd w:val="0"/>
-              <w:ind w:left="360" w:hanging="360"/>
-              <w:rPr>
-                <w:bCs/>
-                <w:sz w:val="20"/>
-                <w:szCs w:val="20"/>
-              </w:rPr>
-            </w:pPr>
-            <w:r>
-              <w:rPr>
-                <w:bCs/>
-                <w:sz w:val="20"/>
-                <w:szCs w:val="20"/>
-              </w:rPr>
-              <w:t xml:space="preserve">Weiter mit Schritt </w:t>
-            </w:r>
-            <w:r>
-              <w:rPr>
-                <w:bCs/>
-                <w:sz w:val="20"/>
-                <w:szCs w:val="20"/>
-              </w:rPr>
-              <w:t>10</w:t>
-            </w:r>
-            <w:r>
-              <w:rPr>
-                <w:bCs/>
-                <w:sz w:val="20"/>
-                <w:szCs w:val="20"/>
-              </w:rPr>
-              <w:t xml:space="preserve"> im normalen Ablauf.</w:t>
-            </w:r>
-          </w:p>
-        </w:tc>
-      </w:tr>
-      <w:tr>
-        <w:trPr>
-          <w:jc w:val="center"/>
-        </w:trPr>
-        <w:tc>
-          <w:tcPr>
-            <w:tcW w:w="606" w:type="dxa"/>
-            <w:tcBorders>
-              <w:top w:val="single" w:sz="4" w:space="0" w:color="auto"/>
-              <w:left w:val="single" w:sz="4" w:space="0" w:color="auto"/>
-              <w:bottom w:val="single" w:sz="4" w:space="0" w:color="auto"/>
-              <w:right w:val="single" w:sz="4" w:space="0" w:color="auto"/>
-            </w:tcBorders>
-            <w:shd w:val="clear" w:color="auto" w:fill="auto"/>
-          </w:tcPr>
-          <w:p>
-            <w:pPr>
-              <w:rPr>
-                <w:color w:val="000000"/>
-                <w:sz w:val="20"/>
-                <w:szCs w:val="20"/>
-              </w:rPr>
-            </w:pPr>
-            <w:r>
-              <w:rPr>
-                <w:color w:val="000000"/>
-                <w:sz w:val="20"/>
-                <w:szCs w:val="20"/>
-              </w:rPr>
-              <w:t>10.b</w:t>
-            </w:r>
-          </w:p>
-        </w:tc>
-        <w:tc>
-          <w:tcPr>
-            <w:tcW w:w="8566" w:type="dxa"/>
-            <w:gridSpan w:val="2"/>
-            <w:tcBorders>
-              <w:top w:val="single" w:sz="4" w:space="0" w:color="auto"/>
-              <w:left w:val="single" w:sz="4" w:space="0" w:color="auto"/>
-              <w:bottom w:val="single" w:sz="4" w:space="0" w:color="auto"/>
-              <w:right w:val="single" w:sz="4" w:space="0" w:color="auto"/>
-            </w:tcBorders>
-          </w:tcPr>
-          <w:p>
-            <w:pPr>
-              <w:rPr>
-                <w:color w:val="000000"/>
-                <w:sz w:val="20"/>
-                <w:szCs w:val="20"/>
-              </w:rPr>
-            </w:pPr>
-            <w:r>
-              <w:rPr>
-                <w:bCs/>
-                <w:sz w:val="20"/>
-                <w:szCs w:val="20"/>
-              </w:rPr>
-              <w:t xml:space="preserve">Der </w:t>
-            </w:r>
-            <w:r>
-              <w:rPr>
-                <w:bCs/>
-                <w:sz w:val="20"/>
-                <w:szCs w:val="20"/>
-              </w:rPr>
-              <w:t>Benutzer signalisiert dass er speichern möchte.</w:t>
-            </w:r>
-          </w:p>
-        </w:tc>
-      </w:tr>
-      <w:tr>
-        <w:trPr>
-          <w:jc w:val="center"/>
-        </w:trPr>
-        <w:tc>
-          <w:tcPr>
-            <w:tcW w:w="606" w:type="dxa"/>
-            <w:tcBorders>
-              <w:top w:val="single" w:sz="4" w:space="0" w:color="auto"/>
-              <w:left w:val="single" w:sz="4" w:space="0" w:color="auto"/>
-              <w:bottom w:val="single" w:sz="4" w:space="0" w:color="auto"/>
-              <w:right w:val="single" w:sz="4" w:space="0" w:color="auto"/>
-            </w:tcBorders>
-            <w:shd w:val="clear" w:color="auto" w:fill="D9D9D9"/>
-          </w:tcPr>
-          <w:p>
-            <w:pPr>
-              <w:spacing w:before="120"/>
-              <w:rPr>
-                <w:color w:val="000000"/>
-                <w:sz w:val="20"/>
-                <w:szCs w:val="20"/>
-              </w:rPr>
-            </w:pPr>
-          </w:p>
-        </w:tc>
-        <w:tc>
-          <w:tcPr>
-            <w:tcW w:w="8566" w:type="dxa"/>
-            <w:gridSpan w:val="2"/>
-            <w:tcBorders>
-              <w:top w:val="single" w:sz="4" w:space="0" w:color="auto"/>
-              <w:left w:val="single" w:sz="4" w:space="0" w:color="auto"/>
-              <w:bottom w:val="single" w:sz="4" w:space="0" w:color="auto"/>
-              <w:right w:val="single" w:sz="4" w:space="0" w:color="auto"/>
-            </w:tcBorders>
-          </w:tcPr>
-          <w:p>
-            <w:pPr>
-              <w:numPr>
-                <w:ilvl w:val="0"/>
-                <w:numId w:val="16"/>
-              </w:numPr>
-              <w:autoSpaceDE w:val="0"/>
-              <w:autoSpaceDN w:val="0"/>
-              <w:adjustRightInd w:val="0"/>
-              <w:ind w:left="360" w:hanging="360"/>
-              <w:rPr>
-                <w:bCs/>
-                <w:sz w:val="20"/>
-                <w:szCs w:val="20"/>
-              </w:rPr>
-            </w:pPr>
-            <w:r>
-              <w:rPr>
-                <w:bCs/>
-                <w:sz w:val="20"/>
-                <w:szCs w:val="20"/>
-              </w:rPr>
-              <w:t>Der Anwendungsfall "</w:t>
-            </w:r>
-            <w:r>
-              <w:rPr>
-                <w:bCs/>
-                <w:sz w:val="20"/>
-                <w:szCs w:val="20"/>
-              </w:rPr>
-              <w:t>Übung eines Arbeitsheft speichern</w:t>
-            </w:r>
-            <w:r>
-              <w:rPr>
-                <w:bCs/>
-                <w:sz w:val="20"/>
-                <w:szCs w:val="20"/>
-              </w:rPr>
-              <w:t>" wird abgearbeitet.</w:t>
-            </w:r>
-          </w:p>
-          <w:p>
-            <w:pPr>
-              <w:numPr>
-                <w:ilvl w:val="0"/>
-                <w:numId w:val="16"/>
-              </w:numPr>
-              <w:autoSpaceDE w:val="0"/>
-              <w:autoSpaceDN w:val="0"/>
-              <w:adjustRightInd w:val="0"/>
-              <w:ind w:left="360" w:hanging="360"/>
-              <w:rPr>
-                <w:bCs/>
-                <w:sz w:val="20"/>
-                <w:szCs w:val="20"/>
-              </w:rPr>
-            </w:pPr>
-            <w:r>
-              <w:rPr>
-                <w:bCs/>
-                <w:sz w:val="20"/>
-                <w:szCs w:val="20"/>
-              </w:rPr>
-              <w:t>Weiter mit Schritt 10 im normalen Ablauf.</w:t>
-            </w:r>
-          </w:p>
-        </w:tc>
-      </w:tr>
-      <w:tr>
-        <w:trPr>
-          <w:jc w:val="center"/>
-        </w:trPr>
-        <w:tc>
-          <w:tcPr>
-            <w:tcW w:w="606" w:type="dxa"/>
-            <w:tcBorders>
-              <w:top w:val="single" w:sz="4" w:space="0" w:color="auto"/>
-              <w:left w:val="single" w:sz="4" w:space="0" w:color="auto"/>
-              <w:bottom w:val="single" w:sz="4" w:space="0" w:color="auto"/>
-              <w:right w:val="single" w:sz="4" w:space="0" w:color="auto"/>
-            </w:tcBorders>
-            <w:shd w:val="clear" w:color="auto" w:fill="auto"/>
-          </w:tcPr>
-          <w:p>
-            <w:pPr>
-              <w:rPr>
-                <w:color w:val="000000"/>
-                <w:sz w:val="20"/>
-                <w:szCs w:val="20"/>
-              </w:rPr>
-            </w:pPr>
-            <w:r>
-              <w:rPr>
-                <w:color w:val="000000"/>
-                <w:sz w:val="20"/>
-                <w:szCs w:val="20"/>
-              </w:rPr>
-              <w:t>1</w:t>
-            </w:r>
-            <w:r>
-              <w:rPr>
-                <w:color w:val="000000"/>
-                <w:sz w:val="20"/>
-                <w:szCs w:val="20"/>
-              </w:rPr>
-              <w:t>0</w:t>
-            </w:r>
-            <w:r>
-              <w:rPr>
-                <w:color w:val="000000"/>
-                <w:sz w:val="20"/>
-                <w:szCs w:val="20"/>
-              </w:rPr>
-              <w:t>.</w:t>
-            </w:r>
-            <w:r>
-              <w:rPr>
-                <w:color w:val="000000"/>
-                <w:sz w:val="20"/>
-                <w:szCs w:val="20"/>
-              </w:rPr>
-              <w:t>c</w:t>
-            </w:r>
-          </w:p>
-        </w:tc>
-        <w:tc>
-          <w:tcPr>
-            <w:tcW w:w="8566" w:type="dxa"/>
-            <w:gridSpan w:val="2"/>
-            <w:tcBorders>
-              <w:top w:val="single" w:sz="4" w:space="0" w:color="auto"/>
-              <w:left w:val="single" w:sz="4" w:space="0" w:color="auto"/>
-              <w:bottom w:val="single" w:sz="4" w:space="0" w:color="auto"/>
-              <w:right w:val="single" w:sz="4" w:space="0" w:color="auto"/>
-            </w:tcBorders>
-          </w:tcPr>
-          <w:p>
-            <w:pPr>
-              <w:rPr>
-                <w:color w:val="000000"/>
-                <w:sz w:val="20"/>
-                <w:szCs w:val="20"/>
-              </w:rPr>
-            </w:pPr>
-            <w:r>
-              <w:rPr>
-                <w:bCs/>
-                <w:sz w:val="20"/>
-                <w:szCs w:val="20"/>
-              </w:rPr>
-              <w:t xml:space="preserve">Der </w:t>
-            </w:r>
-            <w:r>
-              <w:rPr>
-                <w:bCs/>
-                <w:sz w:val="20"/>
-                <w:szCs w:val="20"/>
-              </w:rPr>
-              <w:t xml:space="preserve">Benutzer ändert den Vektor </w:t>
-            </w:r>
-            <w:r>
-              <w:rPr>
-                <w:bCs/>
-                <w:sz w:val="20"/>
-                <w:szCs w:val="20"/>
-              </w:rPr>
-              <w:t>x</w:t>
-            </w:r>
-            <w:r>
-              <w:rPr>
-                <w:sz w:val="20"/>
-                <w:szCs w:val="20"/>
-                <w:vertAlign w:val="superscript"/>
-              </w:rPr>
-              <w:sym w:font="Wingdings" w:char="F0E0"/>
-            </w:r>
-            <w:r>
-              <w:rPr>
-                <w:sz w:val="20"/>
-                <w:szCs w:val="20"/>
-              </w:rPr>
-              <w:t xml:space="preserve"> </w:t>
-            </w:r>
-            <w:r>
-              <w:rPr>
-                <w:sz w:val="20"/>
-                <w:szCs w:val="20"/>
-              </w:rPr>
-              <w:t xml:space="preserve">im </w:t>
-            </w:r>
-            <w:r>
-              <w:rPr>
-                <w:bCs/>
-                <w:sz w:val="20"/>
-                <w:szCs w:val="20"/>
-              </w:rPr>
-              <w:t>Eingabekoordinatensystem</w:t>
-            </w:r>
-          </w:p>
-        </w:tc>
-      </w:tr>
-      <w:tr>
-        <w:trPr>
-          <w:jc w:val="center"/>
-        </w:trPr>
-        <w:tc>
-          <w:tcPr>
-            <w:tcW w:w="606" w:type="dxa"/>
-            <w:tcBorders>
-              <w:top w:val="single" w:sz="4" w:space="0" w:color="auto"/>
-              <w:left w:val="single" w:sz="4" w:space="0" w:color="auto"/>
-              <w:bottom w:val="single" w:sz="4" w:space="0" w:color="auto"/>
-              <w:right w:val="single" w:sz="4" w:space="0" w:color="auto"/>
-            </w:tcBorders>
-            <w:shd w:val="clear" w:color="auto" w:fill="D9D9D9"/>
-          </w:tcPr>
-          <w:p>
-            <w:pPr>
-              <w:spacing w:before="120"/>
-              <w:rPr>
-                <w:color w:val="000000"/>
-                <w:sz w:val="20"/>
-                <w:szCs w:val="20"/>
-              </w:rPr>
-            </w:pPr>
-          </w:p>
-        </w:tc>
-        <w:tc>
-          <w:tcPr>
-            <w:tcW w:w="8566" w:type="dxa"/>
-            <w:gridSpan w:val="2"/>
-            <w:tcBorders>
-              <w:top w:val="single" w:sz="4" w:space="0" w:color="auto"/>
-              <w:left w:val="single" w:sz="4" w:space="0" w:color="auto"/>
-              <w:bottom w:val="single" w:sz="4" w:space="0" w:color="auto"/>
-              <w:right w:val="single" w:sz="4" w:space="0" w:color="auto"/>
-            </w:tcBorders>
-          </w:tcPr>
-          <w:p>
-            <w:pPr>
-              <w:numPr>
-                <w:ilvl w:val="0"/>
-                <w:numId w:val="13"/>
-              </w:numPr>
-              <w:autoSpaceDE w:val="0"/>
-              <w:autoSpaceDN w:val="0"/>
-              <w:adjustRightInd w:val="0"/>
-              <w:jc w:val="left"/>
-              <w:rPr>
-                <w:bCs/>
-                <w:sz w:val="20"/>
-                <w:szCs w:val="20"/>
-              </w:rPr>
-            </w:pPr>
-            <w:r>
-              <w:rPr>
-                <w:bCs/>
-                <w:sz w:val="20"/>
-                <w:szCs w:val="20"/>
-              </w:rPr>
-              <w:t xml:space="preserve">Das System </w:t>
-            </w:r>
-            <w:r>
-              <w:rPr>
-                <w:bCs/>
-                <w:sz w:val="20"/>
-                <w:szCs w:val="20"/>
-              </w:rPr>
-              <w:t>zeigt im Eingabekoordinatensystem</w:t>
-            </w:r>
-            <w:r>
-              <w:rPr>
-                <w:bCs/>
-                <w:sz w:val="20"/>
-                <w:szCs w:val="20"/>
-              </w:rPr>
-              <w:t xml:space="preserve"> den</w:t>
-            </w:r>
-            <w:r>
-              <w:rPr>
-                <w:bCs/>
-                <w:sz w:val="20"/>
-                <w:szCs w:val="20"/>
-              </w:rPr>
-              <w:t xml:space="preserve"> Ursprungsvektor x</w:t>
-            </w:r>
-            <w:r>
-              <w:rPr>
-                <w:sz w:val="20"/>
-                <w:szCs w:val="20"/>
-                <w:vertAlign w:val="superscript"/>
-              </w:rPr>
-              <w:sym w:font="Wingdings" w:char="F0E0"/>
-            </w:r>
-            <w:r>
-              <w:rPr>
-                <w:sz w:val="20"/>
-                <w:szCs w:val="20"/>
-              </w:rPr>
-              <w:t xml:space="preserve"> an.</w:t>
-            </w:r>
-          </w:p>
-          <w:p>
-            <w:pPr>
-              <w:numPr>
-                <w:ilvl w:val="0"/>
-                <w:numId w:val="13"/>
-              </w:numPr>
-              <w:autoSpaceDE w:val="0"/>
-              <w:autoSpaceDN w:val="0"/>
-              <w:adjustRightInd w:val="0"/>
-              <w:jc w:val="left"/>
-              <w:rPr>
-                <w:bCs/>
-                <w:sz w:val="20"/>
-                <w:szCs w:val="20"/>
-              </w:rPr>
-            </w:pPr>
-            <w:r>
-              <w:rPr>
-                <w:bCs/>
-                <w:sz w:val="20"/>
-                <w:szCs w:val="20"/>
-              </w:rPr>
-              <w:t>Weiter mit Schritt 9 im normalen Ablauf.</w:t>
-            </w:r>
-          </w:p>
-        </w:tc>
-      </w:tr>
-      <w:tr>
-        <w:trPr>
-          <w:jc w:val="center"/>
-        </w:trPr>
-        <w:tc>
-          <w:tcPr>
-            <w:tcW w:w="606" w:type="dxa"/>
-            <w:tcBorders>
-              <w:top w:val="single" w:sz="4" w:space="0" w:color="auto"/>
-              <w:left w:val="single" w:sz="4" w:space="0" w:color="auto"/>
-              <w:bottom w:val="single" w:sz="4" w:space="0" w:color="auto"/>
-              <w:right w:val="single" w:sz="4" w:space="0" w:color="auto"/>
-            </w:tcBorders>
-            <w:shd w:val="clear" w:color="auto" w:fill="auto"/>
-          </w:tcPr>
-          <w:p>
-            <w:pPr>
-              <w:rPr>
-                <w:color w:val="000000"/>
-                <w:sz w:val="20"/>
-                <w:szCs w:val="20"/>
-              </w:rPr>
-            </w:pPr>
-            <w:r>
-              <w:rPr>
-                <w:color w:val="000000"/>
-                <w:sz w:val="20"/>
-                <w:szCs w:val="20"/>
-              </w:rPr>
-              <w:t>1</w:t>
-            </w:r>
-            <w:r>
-              <w:rPr>
-                <w:color w:val="000000"/>
-                <w:sz w:val="20"/>
-                <w:szCs w:val="20"/>
-              </w:rPr>
-              <w:t>0</w:t>
-            </w:r>
-            <w:r>
-              <w:rPr>
-                <w:color w:val="000000"/>
-                <w:sz w:val="20"/>
-                <w:szCs w:val="20"/>
-              </w:rPr>
-              <w:t>.</w:t>
-            </w:r>
-            <w:r>
-              <w:rPr>
-                <w:color w:val="000000"/>
-                <w:sz w:val="20"/>
-                <w:szCs w:val="20"/>
-              </w:rPr>
-              <w:t>d</w:t>
-            </w:r>
-          </w:p>
-        </w:tc>
-        <w:tc>
-          <w:tcPr>
-            <w:tcW w:w="8566" w:type="dxa"/>
-            <w:gridSpan w:val="2"/>
-            <w:tcBorders>
-              <w:top w:val="single" w:sz="4" w:space="0" w:color="auto"/>
-              <w:left w:val="single" w:sz="4" w:space="0" w:color="auto"/>
-              <w:bottom w:val="single" w:sz="4" w:space="0" w:color="auto"/>
-              <w:right w:val="single" w:sz="4" w:space="0" w:color="auto"/>
-            </w:tcBorders>
-          </w:tcPr>
-          <w:p>
-            <w:pPr>
-              <w:rPr>
-                <w:sz w:val="20"/>
-                <w:szCs w:val="20"/>
-              </w:rPr>
-            </w:pPr>
-            <w:r>
-              <w:rPr>
-                <w:bCs/>
-                <w:sz w:val="20"/>
-                <w:szCs w:val="20"/>
-              </w:rPr>
-              <w:t xml:space="preserve">Der Benutzer ändert den Vektor </w:t>
-            </w:r>
-            <w:r>
-              <w:rPr>
-                <w:sz w:val="20"/>
-                <w:szCs w:val="20"/>
-              </w:rPr>
-              <w:t>m1</w:t>
-            </w:r>
-            <w:r>
-              <w:rPr>
-                <w:sz w:val="20"/>
-                <w:szCs w:val="20"/>
-                <w:vertAlign w:val="superscript"/>
-              </w:rPr>
-              <w:sym w:font="Wingdings" w:char="F0E0"/>
-            </w:r>
-            <w:r>
-              <w:rPr>
-                <w:sz w:val="20"/>
-                <w:szCs w:val="20"/>
-              </w:rPr>
-              <w:t xml:space="preserve"> oder m2</w:t>
-            </w:r>
-            <w:r>
-              <w:rPr>
-                <w:sz w:val="20"/>
-                <w:szCs w:val="20"/>
-                <w:vertAlign w:val="superscript"/>
-              </w:rPr>
-              <w:sym w:font="Wingdings" w:char="F0E0"/>
-            </w:r>
-            <w:r>
-              <w:rPr>
-                <w:sz w:val="20"/>
-                <w:szCs w:val="20"/>
-              </w:rPr>
-              <w:t xml:space="preserve">  im </w:t>
-            </w:r>
-            <w:r>
-              <w:rPr>
-                <w:bCs/>
-                <w:sz w:val="20"/>
-                <w:szCs w:val="20"/>
-              </w:rPr>
-              <w:t>Ausgabekoordinatensystem</w:t>
-            </w:r>
-          </w:p>
-        </w:tc>
-      </w:tr>
-      <w:tr>
-        <w:trPr>
-          <w:jc w:val="center"/>
-        </w:trPr>
-        <w:tc>
-          <w:tcPr>
-            <w:tcW w:w="606" w:type="dxa"/>
-            <w:tcBorders>
-              <w:top w:val="single" w:sz="4" w:space="0" w:color="auto"/>
-              <w:left w:val="single" w:sz="4" w:space="0" w:color="auto"/>
-              <w:bottom w:val="single" w:sz="4" w:space="0" w:color="auto"/>
-              <w:right w:val="single" w:sz="4" w:space="0" w:color="auto"/>
-            </w:tcBorders>
-            <w:shd w:val="clear" w:color="auto" w:fill="D9D9D9"/>
-          </w:tcPr>
-          <w:p>
-            <w:pPr>
-              <w:spacing w:before="120"/>
-              <w:rPr>
-                <w:color w:val="000000"/>
-                <w:sz w:val="20"/>
-                <w:szCs w:val="20"/>
-              </w:rPr>
-            </w:pPr>
-          </w:p>
-        </w:tc>
-        <w:tc>
-          <w:tcPr>
-            <w:tcW w:w="8566" w:type="dxa"/>
-            <w:gridSpan w:val="2"/>
-            <w:tcBorders>
-              <w:top w:val="single" w:sz="4" w:space="0" w:color="auto"/>
-              <w:left w:val="single" w:sz="4" w:space="0" w:color="auto"/>
-              <w:bottom w:val="single" w:sz="4" w:space="0" w:color="auto"/>
-              <w:right w:val="single" w:sz="4" w:space="0" w:color="auto"/>
-            </w:tcBorders>
-          </w:tcPr>
-          <w:p>
-            <w:pPr>
-              <w:numPr>
-                <w:ilvl w:val="0"/>
-                <w:numId w:val="14"/>
-              </w:numPr>
-              <w:autoSpaceDE w:val="0"/>
-              <w:autoSpaceDN w:val="0"/>
-              <w:adjustRightInd w:val="0"/>
-              <w:jc w:val="left"/>
-              <w:rPr>
-                <w:bCs/>
-                <w:sz w:val="20"/>
-                <w:szCs w:val="20"/>
-              </w:rPr>
-            </w:pPr>
-            <w:r>
-              <w:rPr>
-                <w:bCs/>
-                <w:sz w:val="20"/>
-                <w:szCs w:val="20"/>
-              </w:rPr>
-              <w:t>Weiter mit Schritt 6 im normalen Ablauf.</w:t>
-            </w:r>
+            <w:bookmarkStart w:id="0" w:name="_GoBack"/>
+            <w:bookmarkEnd w:id="0"/>
           </w:p>
         </w:tc>
       </w:tr>
@@ -3195,7 +1916,6 @@
                 <w:szCs w:val="20"/>
               </w:rPr>
             </w:pPr>
-            <w:bookmarkStart w:id="0" w:name="_GoBack"/>
             <w:r>
               <w:rPr>
                 <w:color w:val="000000"/>
@@ -3221,37 +1941,51 @@
             </w:pPr>
             <w:r>
               <w:rPr>
-                <w:color w:val="000000"/>
-                <w:sz w:val="20"/>
-                <w:szCs w:val="20"/>
-              </w:rPr>
-              <w:t xml:space="preserve">Der Benutzer kann die Übung jederzeit </w:t>
-            </w:r>
-            <w:r>
-              <w:rPr>
-                <w:color w:val="000000"/>
-                <w:sz w:val="20"/>
-                <w:szCs w:val="20"/>
-              </w:rPr>
-              <w:t>über die vom Anwendungsfall</w:t>
-            </w:r>
-            <w:r>
-              <w:rPr>
-                <w:color w:val="000000"/>
-                <w:sz w:val="20"/>
-                <w:szCs w:val="20"/>
-              </w:rPr>
-              <w:t xml:space="preserve"> "Thema auswählen" bereitgestellte Interaktionsmöglichkeit </w:t>
-            </w:r>
-            <w:r>
-              <w:rPr>
-                <w:color w:val="000000"/>
-                <w:sz w:val="20"/>
-                <w:szCs w:val="20"/>
-              </w:rPr>
-              <w:t>abbrechen.</w:t>
-            </w:r>
-            <w:bookmarkEnd w:id="0"/>
+                <w:bCs/>
+                <w:sz w:val="20"/>
+                <w:szCs w:val="20"/>
+              </w:rPr>
+              <w:t xml:space="preserve">Der Benutzer kann </w:t>
+            </w:r>
+            <w:r>
+              <w:rPr>
+                <w:bCs/>
+                <w:sz w:val="20"/>
+                <w:szCs w:val="20"/>
+              </w:rPr>
+              <w:t>die Determinante der Matr</w:t>
+            </w:r>
+            <w:r>
+              <w:rPr>
+                <w:bCs/>
+                <w:sz w:val="20"/>
+                <w:szCs w:val="20"/>
+              </w:rPr>
+              <w:t>ix der Funktion anzeigen lassen.</w:t>
+            </w:r>
+          </w:p>
+          <w:p>
+            <w:pPr>
+              <w:pStyle w:val="Listenabsatz"/>
+              <w:numPr>
+                <w:ilvl w:val="0"/>
+                <w:numId w:val="17"/>
+              </w:numPr>
+              <w:ind w:left="509" w:hanging="425"/>
+              <w:rPr>
+                <w:color w:val="000000"/>
+                <w:sz w:val="20"/>
+                <w:szCs w:val="20"/>
+              </w:rPr>
+            </w:pPr>
+            <w:r>
+              <w:rPr>
+                <w:bCs/>
+                <w:sz w:val="20"/>
+                <w:szCs w:val="20"/>
+              </w:rPr>
+              <w:t>Eingegebene Vektoren lassen sich ändern</w:t>
+            </w:r>
           </w:p>
         </w:tc>
       </w:tr>
@@ -5689,7 +4423,7 @@
   <a:extraClrSchemeLst/>
   <a:extLst>
     <a:ext uri="{05A4C25C-085E-4340-85A3-A5531E510DB2}">
-      <thm15:themeFamily xmlns="" xmlns:thm15="http://schemas.microsoft.com/office/thememl/2012/main" name="Office Theme" id="{62F939B6-93AF-4DB8-9C6B-D6C7DFDC589F}" vid="{4A3C46E8-61CC-4603-A589-7422A47A8E4A}"/>
+      <thm15:themeFamily xmlns:thm15="http://schemas.microsoft.com/office/thememl/2012/main" xmlns="" name="Office Theme" id="{62F939B6-93AF-4DB8-9C6B-D6C7DFDC589F}" vid="{4A3C46E8-61CC-4603-A589-7422A47A8E4A}"/>
     </a:ext>
   </a:extLst>
 </a:theme>

</xml_diff>